<commit_message>
feat: introduce core utilities for AI content generation, session management, and Mermaid diagram processing.
</commit_message>
<xml_diff>
--- a/backend/beta/generated_srs/Online_Appointment_Scheduling_System_SRS_enhanced.docx
+++ b/backend/beta/generated_srs/Online_Appointment_Scheduling_System_SRS_enhanced.docx
@@ -338,7 +338,7 @@
             <w:r>
               <w:drawing>
                 <wp:inline xmlns:a="http://schemas.openxmlformats.org/drawingml/2006/main" xmlns:pic="http://schemas.openxmlformats.org/drawingml/2006/picture">
-                  <wp:extent cx="2651760" cy="2651760"/>
+                  <wp:extent cx="2651760" cy="2662353"/>
                   <wp:docPr id="1" name="Picture 1"/>
                   <wp:cNvGraphicFramePr>
                     <a:graphicFrameLocks noChangeAspect="1"/>
@@ -359,7 +359,7 @@
                         <pic:spPr>
                           <a:xfrm>
                             <a:off x="0" y="0"/>
-                            <a:ext cx="2651760" cy="2651760"/>
+                            <a:ext cx="2651760" cy="2662353"/>
                           </a:xfrm>
                           <a:prstGeom prst="rect"/>
                         </pic:spPr>
@@ -391,7 +391,7 @@
             <w:r>
               <w:drawing>
                 <wp:inline xmlns:a="http://schemas.openxmlformats.org/drawingml/2006/main" xmlns:pic="http://schemas.openxmlformats.org/drawingml/2006/picture">
-                  <wp:extent cx="2651760" cy="1703246"/>
+                  <wp:extent cx="2651760" cy="2045774"/>
                   <wp:docPr id="2" name="Picture 2"/>
                   <wp:cNvGraphicFramePr>
                     <a:graphicFrameLocks noChangeAspect="1"/>
@@ -412,7 +412,7 @@
                         <pic:spPr>
                           <a:xfrm>
                             <a:off x="0" y="0"/>
-                            <a:ext cx="2651760" cy="1703246"/>
+                            <a:ext cx="2651760" cy="2045774"/>
                           </a:xfrm>
                           <a:prstGeom prst="rect"/>
                         </pic:spPr>
@@ -446,7 +446,7 @@
             <w:r>
               <w:drawing>
                 <wp:inline xmlns:a="http://schemas.openxmlformats.org/drawingml/2006/main" xmlns:pic="http://schemas.openxmlformats.org/drawingml/2006/picture">
-                  <wp:extent cx="2651760" cy="3668673"/>
+                  <wp:extent cx="2651760" cy="3575546"/>
                   <wp:docPr id="3" name="Picture 3"/>
                   <wp:cNvGraphicFramePr>
                     <a:graphicFrameLocks noChangeAspect="1"/>
@@ -467,7 +467,7 @@
                         <pic:spPr>
                           <a:xfrm>
                             <a:off x="0" y="0"/>
-                            <a:ext cx="2651760" cy="3668673"/>
+                            <a:ext cx="2651760" cy="3575546"/>
                           </a:xfrm>
                           <a:prstGeom prst="rect"/>
                         </pic:spPr>
@@ -499,7 +499,7 @@
             <w:r>
               <w:drawing>
                 <wp:inline xmlns:a="http://schemas.openxmlformats.org/drawingml/2006/main" xmlns:pic="http://schemas.openxmlformats.org/drawingml/2006/picture">
-                  <wp:extent cx="2651760" cy="264515"/>
+                  <wp:extent cx="2651760" cy="243147"/>
                   <wp:docPr id="4" name="Picture 4"/>
                   <wp:cNvGraphicFramePr>
                     <a:graphicFrameLocks noChangeAspect="1"/>
@@ -520,7 +520,7 @@
                         <pic:spPr>
                           <a:xfrm>
                             <a:off x="0" y="0"/>
-                            <a:ext cx="2651760" cy="264515"/>
+                            <a:ext cx="2651760" cy="243147"/>
                           </a:xfrm>
                           <a:prstGeom prst="rect"/>
                         </pic:spPr>
@@ -554,7 +554,7 @@
             <w:r>
               <w:drawing>
                 <wp:inline xmlns:a="http://schemas.openxmlformats.org/drawingml/2006/main" xmlns:pic="http://schemas.openxmlformats.org/drawingml/2006/picture">
-                  <wp:extent cx="2651760" cy="257661"/>
+                  <wp:extent cx="2651760" cy="237990"/>
                   <wp:docPr id="5" name="Picture 5"/>
                   <wp:cNvGraphicFramePr>
                     <a:graphicFrameLocks noChangeAspect="1"/>
@@ -575,7 +575,7 @@
                         <pic:spPr>
                           <a:xfrm>
                             <a:off x="0" y="0"/>
-                            <a:ext cx="2651760" cy="257661"/>
+                            <a:ext cx="2651760" cy="237990"/>
                           </a:xfrm>
                           <a:prstGeom prst="rect"/>
                         </pic:spPr>
@@ -1005,7 +1005,7 @@
             <w:r>
               <w:drawing>
                 <wp:inline xmlns:a="http://schemas.openxmlformats.org/drawingml/2006/main" xmlns:pic="http://schemas.openxmlformats.org/drawingml/2006/picture">
-                  <wp:extent cx="5303520" cy="5303520"/>
+                  <wp:extent cx="5303520" cy="5324706"/>
                   <wp:docPr id="7" name="Picture 7"/>
                   <wp:cNvGraphicFramePr>
                     <a:graphicFrameLocks noChangeAspect="1"/>
@@ -1026,7 +1026,7 @@
                         <pic:spPr>
                           <a:xfrm>
                             <a:off x="0" y="0"/>
-                            <a:ext cx="5303520" cy="5303520"/>
+                            <a:ext cx="5303520" cy="5324706"/>
                           </a:xfrm>
                           <a:prstGeom prst="rect"/>
                         </pic:spPr>
@@ -1146,6 +1146,14 @@
         <w:pStyle w:val="ListBullet"/>
       </w:pPr>
       <w:r>
+        <w:t>Admin</w:t>
+      </w:r>
+    </w:p>
+    <w:p>
+      <w:pPr>
+        <w:pStyle w:val="ListBullet"/>
+      </w:pPr>
+      <w:r>
         <w:t>End User</w:t>
       </w:r>
     </w:p>
@@ -1155,14 +1163,6 @@
       </w:pPr>
       <w:r>
         <w:t>Manager</w:t>
-      </w:r>
-    </w:p>
-    <w:p>
-      <w:pPr>
-        <w:pStyle w:val="ListBullet"/>
-      </w:pPr>
-      <w:r>
-        <w:t>Admin</w:t>
       </w:r>
     </w:p>
     <w:p>
@@ -1256,7 +1256,7 @@
             <w:r>
               <w:drawing>
                 <wp:inline xmlns:a="http://schemas.openxmlformats.org/drawingml/2006/main" xmlns:pic="http://schemas.openxmlformats.org/drawingml/2006/picture">
-                  <wp:extent cx="5303520" cy="3406492"/>
+                  <wp:extent cx="5303520" cy="4091547"/>
                   <wp:docPr id="8" name="Picture 8"/>
                   <wp:cNvGraphicFramePr>
                     <a:graphicFrameLocks noChangeAspect="1"/>
@@ -1277,7 +1277,7 @@
                         <pic:spPr>
                           <a:xfrm>
                             <a:off x="0" y="0"/>
-                            <a:ext cx="5303520" cy="3406492"/>
+                            <a:ext cx="5303520" cy="4091547"/>
                           </a:xfrm>
                           <a:prstGeom prst="rect"/>
                         </pic:spPr>
@@ -1334,7 +1334,7 @@
             <w:r>
               <w:drawing>
                 <wp:inline xmlns:a="http://schemas.openxmlformats.org/drawingml/2006/main" xmlns:pic="http://schemas.openxmlformats.org/drawingml/2006/picture">
-                  <wp:extent cx="5303520" cy="7337347"/>
+                  <wp:extent cx="5303520" cy="7151092"/>
                   <wp:docPr id="9" name="Picture 9"/>
                   <wp:cNvGraphicFramePr>
                     <a:graphicFrameLocks noChangeAspect="1"/>
@@ -1355,7 +1355,7 @@
                         <pic:spPr>
                           <a:xfrm>
                             <a:off x="0" y="0"/>
-                            <a:ext cx="5303520" cy="7337347"/>
+                            <a:ext cx="5303520" cy="7151092"/>
                           </a:xfrm>
                           <a:prstGeom prst="rect"/>
                         </pic:spPr>
@@ -1638,7 +1638,7 @@
             <w:r>
               <w:drawing>
                 <wp:inline xmlns:a="http://schemas.openxmlformats.org/drawingml/2006/main" xmlns:pic="http://schemas.openxmlformats.org/drawingml/2006/picture">
-                  <wp:extent cx="5303520" cy="529029"/>
+                  <wp:extent cx="5303520" cy="486293"/>
                   <wp:docPr id="10" name="Picture 10"/>
                   <wp:cNvGraphicFramePr>
                     <a:graphicFrameLocks noChangeAspect="1"/>
@@ -1659,7 +1659,7 @@
                         <pic:spPr>
                           <a:xfrm>
                             <a:off x="0" y="0"/>
-                            <a:ext cx="5303520" cy="529029"/>
+                            <a:ext cx="5303520" cy="486293"/>
                           </a:xfrm>
                           <a:prstGeom prst="rect"/>
                         </pic:spPr>
@@ -1791,7 +1791,7 @@
             <w:r>
               <w:drawing>
                 <wp:inline xmlns:a="http://schemas.openxmlformats.org/drawingml/2006/main" xmlns:pic="http://schemas.openxmlformats.org/drawingml/2006/picture">
-                  <wp:extent cx="5303520" cy="515322"/>
+                  <wp:extent cx="5303520" cy="475980"/>
                   <wp:docPr id="11" name="Picture 11"/>
                   <wp:cNvGraphicFramePr>
                     <a:graphicFrameLocks noChangeAspect="1"/>
@@ -1812,7 +1812,7 @@
                         <pic:spPr>
                           <a:xfrm>
                             <a:off x="0" y="0"/>
-                            <a:ext cx="5303520" cy="515322"/>
+                            <a:ext cx="5303520" cy="475980"/>
                           </a:xfrm>
                           <a:prstGeom prst="rect"/>
                         </pic:spPr>
@@ -1965,7 +1965,7 @@
             <w:r>
               <w:drawing>
                 <wp:inline xmlns:a="http://schemas.openxmlformats.org/drawingml/2006/main" xmlns:pic="http://schemas.openxmlformats.org/drawingml/2006/picture">
-                  <wp:extent cx="5486400" cy="1289785"/>
+                  <wp:extent cx="5486400" cy="1167319"/>
                   <wp:docPr id="13" name="Picture 13"/>
                   <wp:cNvGraphicFramePr>
                     <a:graphicFrameLocks noChangeAspect="1"/>
@@ -1986,7 +1986,7 @@
                         <pic:spPr>
                           <a:xfrm>
                             <a:off x="0" y="0"/>
-                            <a:ext cx="5486400" cy="1289785"/>
+                            <a:ext cx="5486400" cy="1167319"/>
                           </a:xfrm>
                           <a:prstGeom prst="rect"/>
                         </pic:spPr>
@@ -2048,7 +2048,7 @@
             <w:r>
               <w:drawing>
                 <wp:inline xmlns:a="http://schemas.openxmlformats.org/drawingml/2006/main" xmlns:pic="http://schemas.openxmlformats.org/drawingml/2006/picture">
-                  <wp:extent cx="5486400" cy="1289785"/>
+                  <wp:extent cx="5486400" cy="1167319"/>
                   <wp:docPr id="14" name="Picture 14"/>
                   <wp:cNvGraphicFramePr>
                     <a:graphicFrameLocks noChangeAspect="1"/>
@@ -2069,7 +2069,7 @@
                         <pic:spPr>
                           <a:xfrm>
                             <a:off x="0" y="0"/>
-                            <a:ext cx="5486400" cy="1289785"/>
+                            <a:ext cx="5486400" cy="1167319"/>
                           </a:xfrm>
                           <a:prstGeom prst="rect"/>
                         </pic:spPr>
@@ -2118,7 +2118,7 @@
             <w:r>
               <w:drawing>
                 <wp:inline xmlns:a="http://schemas.openxmlformats.org/drawingml/2006/main" xmlns:pic="http://schemas.openxmlformats.org/drawingml/2006/picture">
-                  <wp:extent cx="5029200" cy="1182303"/>
+                  <wp:extent cx="5029200" cy="1070043"/>
                   <wp:docPr id="15" name="Picture 15"/>
                   <wp:cNvGraphicFramePr>
                     <a:graphicFrameLocks noChangeAspect="1"/>
@@ -2139,7 +2139,7 @@
                         <pic:spPr>
                           <a:xfrm>
                             <a:off x="0" y="0"/>
-                            <a:ext cx="5029200" cy="1182303"/>
+                            <a:ext cx="5029200" cy="1070043"/>
                           </a:xfrm>
                           <a:prstGeom prst="rect"/>
                         </pic:spPr>
@@ -2213,7 +2213,7 @@
     </w:p>
     <w:p>
       <w:r>
-        <w:t>Target users: End User, Manager, Admin, Analyst.</w:t>
+        <w:t>Target users: Admin, End User, Manager, Analyst.</w:t>
       </w:r>
     </w:p>
     <w:p>
@@ -2341,6 +2341,48 @@
           <w:p>
             <w:r>
               <w:t>Skills/Requirements</w:t>
+            </w:r>
+          </w:p>
+        </w:tc>
+      </w:tr>
+      <w:tr>
+        <w:tc>
+          <w:tcPr>
+            <w:tcW w:type="dxa" w:w="2340"/>
+          </w:tcPr>
+          <w:p>
+            <w:r>
+              <w:t>Admin</w:t>
+            </w:r>
+          </w:p>
+        </w:tc>
+        <w:tc>
+          <w:tcPr>
+            <w:tcW w:type="dxa" w:w="2340"/>
+          </w:tcPr>
+          <w:p>
+            <w:r>
+              <w:t>[]</w:t>
+            </w:r>
+          </w:p>
+        </w:tc>
+        <w:tc>
+          <w:tcPr>
+            <w:tcW w:type="dxa" w:w="2340"/>
+          </w:tcPr>
+          <w:p>
+            <w:r>
+              <w:t>N/A</w:t>
+            </w:r>
+          </w:p>
+        </w:tc>
+        <w:tc>
+          <w:tcPr>
+            <w:tcW w:type="dxa" w:w="2340"/>
+          </w:tcPr>
+          <w:p>
+            <w:r>
+              <w:t>N/A</w:t>
             </w:r>
           </w:p>
         </w:tc>
@@ -2436,48 +2478,6 @@
           </w:tcPr>
           <w:p>
             <w:r>
-              <w:t>Admin</w:t>
-            </w:r>
-          </w:p>
-        </w:tc>
-        <w:tc>
-          <w:tcPr>
-            <w:tcW w:type="dxa" w:w="2340"/>
-          </w:tcPr>
-          <w:p>
-            <w:r>
-              <w:t>[]</w:t>
-            </w:r>
-          </w:p>
-        </w:tc>
-        <w:tc>
-          <w:tcPr>
-            <w:tcW w:type="dxa" w:w="2340"/>
-          </w:tcPr>
-          <w:p>
-            <w:r>
-              <w:t>N/A</w:t>
-            </w:r>
-          </w:p>
-        </w:tc>
-        <w:tc>
-          <w:tcPr>
-            <w:tcW w:type="dxa" w:w="2340"/>
-          </w:tcPr>
-          <w:p>
-            <w:r>
-              <w:t>N/A</w:t>
-            </w:r>
-          </w:p>
-        </w:tc>
-      </w:tr>
-      <w:tr>
-        <w:tc>
-          <w:tcPr>
-            <w:tcW w:type="dxa" w:w="2340"/>
-          </w:tcPr>
-          <w:p>
-            <w:r>
               <w:t>Analyst</w:t>
             </w:r>
           </w:p>
@@ -3225,7 +3225,7 @@
             <w:r>
               <w:drawing>
                 <wp:inline xmlns:a="http://schemas.openxmlformats.org/drawingml/2006/main" xmlns:pic="http://schemas.openxmlformats.org/drawingml/2006/picture">
-                  <wp:extent cx="5486400" cy="11604741"/>
+                  <wp:extent cx="5486400" cy="13863071"/>
                   <wp:docPr id="17" name="Picture 17"/>
                   <wp:cNvGraphicFramePr>
                     <a:graphicFrameLocks noChangeAspect="1"/>
@@ -3246,7 +3246,7 @@
                         <pic:spPr>
                           <a:xfrm>
                             <a:off x="0" y="0"/>
-                            <a:ext cx="5486400" cy="11604741"/>
+                            <a:ext cx="5486400" cy="13863071"/>
                           </a:xfrm>
                           <a:prstGeom prst="rect"/>
                         </pic:spPr>
@@ -3324,7 +3324,7 @@
             <w:r>
               <w:drawing>
                 <wp:inline xmlns:a="http://schemas.openxmlformats.org/drawingml/2006/main" xmlns:pic="http://schemas.openxmlformats.org/drawingml/2006/picture">
-                  <wp:extent cx="5486400" cy="7983573"/>
+                  <wp:extent cx="5486400" cy="9110133"/>
                   <wp:docPr id="18" name="Picture 18"/>
                   <wp:cNvGraphicFramePr>
                     <a:graphicFrameLocks noChangeAspect="1"/>
@@ -3345,7 +3345,7 @@
                         <pic:spPr>
                           <a:xfrm>
                             <a:off x="0" y="0"/>
-                            <a:ext cx="5486400" cy="7983573"/>
+                            <a:ext cx="5486400" cy="9110133"/>
                           </a:xfrm>
                           <a:prstGeom prst="rect"/>
                         </pic:spPr>

</xml_diff>

<commit_message>
feat(generated-srs): update batch 1 - 5 files updated
</commit_message>
<xml_diff>
--- a/backend/beta/generated_srs/Online_Appointment_Scheduling_System_SRS_enhanced.docx
+++ b/backend/beta/generated_srs/Online_Appointment_Scheduling_System_SRS_enhanced.docx
@@ -391,7 +391,7 @@
             <w:r>
               <w:drawing>
                 <wp:inline xmlns:a="http://schemas.openxmlformats.org/drawingml/2006/main" xmlns:pic="http://schemas.openxmlformats.org/drawingml/2006/picture">
-                  <wp:extent cx="2651760" cy="2045774"/>
+                  <wp:extent cx="2651760" cy="2061715"/>
                   <wp:docPr id="2" name="Picture 2"/>
                   <wp:cNvGraphicFramePr>
                     <a:graphicFrameLocks noChangeAspect="1"/>
@@ -412,7 +412,7 @@
                         <pic:spPr>
                           <a:xfrm>
                             <a:off x="0" y="0"/>
-                            <a:ext cx="2651760" cy="2045774"/>
+                            <a:ext cx="2651760" cy="2061715"/>
                           </a:xfrm>
                           <a:prstGeom prst="rect"/>
                         </pic:spPr>
@@ -446,7 +446,7 @@
             <w:r>
               <w:drawing>
                 <wp:inline xmlns:a="http://schemas.openxmlformats.org/drawingml/2006/main" xmlns:pic="http://schemas.openxmlformats.org/drawingml/2006/picture">
-                  <wp:extent cx="2651760" cy="3575546"/>
+                  <wp:extent cx="2651760" cy="3558941"/>
                   <wp:docPr id="3" name="Picture 3"/>
                   <wp:cNvGraphicFramePr>
                     <a:graphicFrameLocks noChangeAspect="1"/>
@@ -467,7 +467,7 @@
                         <pic:spPr>
                           <a:xfrm>
                             <a:off x="0" y="0"/>
-                            <a:ext cx="2651760" cy="3575546"/>
+                            <a:ext cx="2651760" cy="3558941"/>
                           </a:xfrm>
                           <a:prstGeom prst="rect"/>
                         </pic:spPr>
@@ -607,7 +607,7 @@
             <w:r>
               <w:drawing>
                 <wp:inline xmlns:a="http://schemas.openxmlformats.org/drawingml/2006/main" xmlns:pic="http://schemas.openxmlformats.org/drawingml/2006/picture">
-                  <wp:extent cx="2651760" cy="2196511"/>
+                  <wp:extent cx="2651760" cy="2184372"/>
                   <wp:docPr id="6" name="Picture 6"/>
                   <wp:cNvGraphicFramePr>
                     <a:graphicFrameLocks noChangeAspect="1"/>
@@ -628,7 +628,7 @@
                         <pic:spPr>
                           <a:xfrm>
                             <a:off x="0" y="0"/>
-                            <a:ext cx="2651760" cy="2196511"/>
+                            <a:ext cx="2651760" cy="2184372"/>
                           </a:xfrm>
                           <a:prstGeom prst="rect"/>
                         </pic:spPr>
@@ -1146,14 +1146,6 @@
         <w:pStyle w:val="ListBullet"/>
       </w:pPr>
       <w:r>
-        <w:t>Admin</w:t>
-      </w:r>
-    </w:p>
-    <w:p>
-      <w:pPr>
-        <w:pStyle w:val="ListBullet"/>
-      </w:pPr>
-      <w:r>
         <w:t>End User</w:t>
       </w:r>
     </w:p>
@@ -1170,7 +1162,15 @@
         <w:pStyle w:val="ListBullet"/>
       </w:pPr>
       <w:r>
-        <w:t>Analyst</w:t>
+        <w:t>Admin</w:t>
+      </w:r>
+    </w:p>
+    <w:p>
+      <w:pPr>
+        <w:pStyle w:val="ListBullet"/>
+      </w:pPr>
+      <w:r>
+        <w:t>Customer</w:t>
       </w:r>
     </w:p>
     <w:p>
@@ -1256,7 +1256,7 @@
             <w:r>
               <w:drawing>
                 <wp:inline xmlns:a="http://schemas.openxmlformats.org/drawingml/2006/main" xmlns:pic="http://schemas.openxmlformats.org/drawingml/2006/picture">
-                  <wp:extent cx="5303520" cy="4091547"/>
+                  <wp:extent cx="5303520" cy="4123429"/>
                   <wp:docPr id="8" name="Picture 8"/>
                   <wp:cNvGraphicFramePr>
                     <a:graphicFrameLocks noChangeAspect="1"/>
@@ -1277,7 +1277,7 @@
                         <pic:spPr>
                           <a:xfrm>
                             <a:off x="0" y="0"/>
-                            <a:ext cx="5303520" cy="4091547"/>
+                            <a:ext cx="5303520" cy="4123429"/>
                           </a:xfrm>
                           <a:prstGeom prst="rect"/>
                         </pic:spPr>
@@ -1334,7 +1334,7 @@
             <w:r>
               <w:drawing>
                 <wp:inline xmlns:a="http://schemas.openxmlformats.org/drawingml/2006/main" xmlns:pic="http://schemas.openxmlformats.org/drawingml/2006/picture">
-                  <wp:extent cx="5303520" cy="7151092"/>
+                  <wp:extent cx="5303520" cy="7117882"/>
                   <wp:docPr id="9" name="Picture 9"/>
                   <wp:cNvGraphicFramePr>
                     <a:graphicFrameLocks noChangeAspect="1"/>
@@ -1355,7 +1355,7 @@
                         <pic:spPr>
                           <a:xfrm>
                             <a:off x="0" y="0"/>
-                            <a:ext cx="5303520" cy="7151092"/>
+                            <a:ext cx="5303520" cy="7117882"/>
                           </a:xfrm>
                           <a:prstGeom prst="rect"/>
                         </pic:spPr>
@@ -1707,7 +1707,7 @@
         <w:pStyle w:val="ListBullet"/>
       </w:pPr>
       <w:r>
-        <w:t>Performance: Normal. Scale: 100-1k.</w:t>
+        <w:t>Performance: Normal. Scale: &lt;100.</w:t>
       </w:r>
       <w:r>
         <w:rPr>
@@ -1874,7 +1874,7 @@
             <w:r>
               <w:drawing>
                 <wp:inline xmlns:a="http://schemas.openxmlformats.org/drawingml/2006/main" xmlns:pic="http://schemas.openxmlformats.org/drawingml/2006/picture">
-                  <wp:extent cx="5303520" cy="4393022"/>
+                  <wp:extent cx="5303520" cy="4368744"/>
                   <wp:docPr id="12" name="Picture 12"/>
                   <wp:cNvGraphicFramePr>
                     <a:graphicFrameLocks noChangeAspect="1"/>
@@ -1895,7 +1895,7 @@
                         <pic:spPr>
                           <a:xfrm>
                             <a:off x="0" y="0"/>
-                            <a:ext cx="5303520" cy="4393022"/>
+                            <a:ext cx="5303520" cy="4368744"/>
                           </a:xfrm>
                           <a:prstGeom prst="rect"/>
                         </pic:spPr>
@@ -2213,7 +2213,7 @@
     </w:p>
     <w:p>
       <w:r>
-        <w:t>Target users: Admin, End User, Manager, Analyst.</w:t>
+        <w:t>Target users: End User, Manager, Admin, Customer.</w:t>
       </w:r>
     </w:p>
     <w:p>
@@ -2341,48 +2341,6 @@
           <w:p>
             <w:r>
               <w:t>Skills/Requirements</w:t>
-            </w:r>
-          </w:p>
-        </w:tc>
-      </w:tr>
-      <w:tr>
-        <w:tc>
-          <w:tcPr>
-            <w:tcW w:type="dxa" w:w="2340"/>
-          </w:tcPr>
-          <w:p>
-            <w:r>
-              <w:t>Admin</w:t>
-            </w:r>
-          </w:p>
-        </w:tc>
-        <w:tc>
-          <w:tcPr>
-            <w:tcW w:type="dxa" w:w="2340"/>
-          </w:tcPr>
-          <w:p>
-            <w:r>
-              <w:t>[]</w:t>
-            </w:r>
-          </w:p>
-        </w:tc>
-        <w:tc>
-          <w:tcPr>
-            <w:tcW w:type="dxa" w:w="2340"/>
-          </w:tcPr>
-          <w:p>
-            <w:r>
-              <w:t>N/A</w:t>
-            </w:r>
-          </w:p>
-        </w:tc>
-        <w:tc>
-          <w:tcPr>
-            <w:tcW w:type="dxa" w:w="2340"/>
-          </w:tcPr>
-          <w:p>
-            <w:r>
-              <w:t>N/A</w:t>
             </w:r>
           </w:p>
         </w:tc>
@@ -2478,7 +2436,49 @@
           </w:tcPr>
           <w:p>
             <w:r>
-              <w:t>Analyst</w:t>
+              <w:t>Admin</w:t>
+            </w:r>
+          </w:p>
+        </w:tc>
+        <w:tc>
+          <w:tcPr>
+            <w:tcW w:type="dxa" w:w="2340"/>
+          </w:tcPr>
+          <w:p>
+            <w:r>
+              <w:t>[]</w:t>
+            </w:r>
+          </w:p>
+        </w:tc>
+        <w:tc>
+          <w:tcPr>
+            <w:tcW w:type="dxa" w:w="2340"/>
+          </w:tcPr>
+          <w:p>
+            <w:r>
+              <w:t>N/A</w:t>
+            </w:r>
+          </w:p>
+        </w:tc>
+        <w:tc>
+          <w:tcPr>
+            <w:tcW w:type="dxa" w:w="2340"/>
+          </w:tcPr>
+          <w:p>
+            <w:r>
+              <w:t>N/A</w:t>
+            </w:r>
+          </w:p>
+        </w:tc>
+      </w:tr>
+      <w:tr>
+        <w:tc>
+          <w:tcPr>
+            <w:tcW w:type="dxa" w:w="2340"/>
+          </w:tcPr>
+          <w:p>
+            <w:r>
+              <w:t>Customer</w:t>
             </w:r>
           </w:p>
         </w:tc>

</xml_diff>